<commit_message>
map dashboards still very much drafts, in new dashboards folder for editing
</commit_message>
<xml_diff>
--- a/notes/Questions.docx
+++ b/notes/Questions.docx
@@ -26,6 +26,33 @@
     <w:p>
       <w:r>
         <w:t>Are tracts with a high percentage of black, indigenous and people of color more likely to have low food access? If so, what kind?</w:t>
+      </w:r>
+    </w:p>
+    <w:p/>
+    <w:p>
+      <w:r>
+        <w:t>Here are income levels by census tract</w:t>
+      </w:r>
+    </w:p>
+    <w:p>
+      <w:r>
+        <w:t>Side by side maps</w:t>
+      </w:r>
+    </w:p>
+    <w:p>
+      <w:r>
+        <w:t>Joining things at county level</w:t>
+      </w:r>
+    </w:p>
+    <w:p/>
+    <w:p>
+      <w:r>
+        <w:t>I can maybe map with the tracts if I find geospatial data</w:t>
+      </w:r>
+    </w:p>
+    <w:p>
+      <w:r>
+        <w:t>County map could be helpful – county polygons</w:t>
       </w:r>
     </w:p>
     <w:sectPr>

</xml_diff>